<commit_message>
Reports modified and lab4 added
</commit_message>
<xml_diff>
--- a/WebDevLabz/prak4/отчет.docx
+++ b/WebDevLabz/prak4/отчет.docx
@@ -218,23 +218,7 @@
           <w:rFonts w:ascii="Times New Roman" w:hAnsi="Times New Roman"/>
           <w:sz w:val="28"/>
         </w:rPr>
-        <w:t>(</w:t>
-      </w:r>
-      <w:proofErr w:type="spellStart"/>
-      <w:r>
-        <w:rPr>
-          <w:rFonts w:ascii="Times New Roman" w:hAnsi="Times New Roman"/>
-          <w:sz w:val="28"/>
-        </w:rPr>
-        <w:t>СПбГУТ</w:t>
-      </w:r>
-      <w:proofErr w:type="spellEnd"/>
-      <w:r>
-        <w:rPr>
-          <w:rFonts w:ascii="Times New Roman" w:hAnsi="Times New Roman"/>
-          <w:sz w:val="28"/>
-        </w:rPr>
-        <w:t>)</w:t>
+        <w:t>(СПбГУТ)</w:t>
       </w:r>
     </w:p>
     <w:p>
@@ -397,6 +381,7 @@
         <w:rPr>
           <w:rFonts w:ascii="Times New Roman" w:hAnsi="Times New Roman"/>
           <w:sz w:val="28"/>
+          <w:lang w:val="en-US"/>
         </w:rPr>
       </w:pPr>
       <w:r>
@@ -425,8 +410,9 @@
         <w:rPr>
           <w:rFonts w:ascii="Times New Roman" w:hAnsi="Times New Roman"/>
           <w:sz w:val="28"/>
-        </w:rPr>
-        <w:t>3</w:t>
+          <w:lang w:val="en-US"/>
+        </w:rPr>
+        <w:t>4</w:t>
       </w:r>
     </w:p>
     <w:p>
@@ -918,30 +904,14 @@
           <w:rFonts w:ascii="Times New Roman" w:hAnsi="Times New Roman" w:cs="Times New Roman"/>
           <w:sz w:val="28"/>
         </w:rPr>
-        <w:t>Цель работы</w:t>
-      </w:r>
-      <w:proofErr w:type="gramStart"/>
-      <w:r>
-        <w:rPr>
-          <w:rFonts w:ascii="Times New Roman" w:hAnsi="Times New Roman" w:cs="Times New Roman"/>
-          <w:sz w:val="28"/>
-        </w:rPr>
-        <w:t xml:space="preserve">: </w:t>
-      </w:r>
-      <w:r>
-        <w:rPr>
-          <w:rFonts w:ascii="Times New Roman" w:hAnsi="Times New Roman" w:cs="Times New Roman"/>
-          <w:sz w:val="28"/>
-        </w:rPr>
-        <w:t>Изучить</w:t>
-      </w:r>
-      <w:proofErr w:type="gramEnd"/>
-      <w:r>
-        <w:rPr>
-          <w:rFonts w:ascii="Times New Roman" w:hAnsi="Times New Roman" w:cs="Times New Roman"/>
-          <w:sz w:val="28"/>
-        </w:rPr>
-        <w:t xml:space="preserve"> основы JavaScript.</w:t>
+        <w:t xml:space="preserve">Цель работы: </w:t>
+      </w:r>
+      <w:r>
+        <w:rPr>
+          <w:rFonts w:ascii="Times New Roman" w:hAnsi="Times New Roman" w:cs="Times New Roman"/>
+          <w:sz w:val="28"/>
+        </w:rPr>
+        <w:t>Изучить основы JavaScript.</w:t>
       </w:r>
     </w:p>
     <w:p>
@@ -1263,23 +1233,7 @@
           <w:rFonts w:ascii="Times New Roman" w:hAnsi="Times New Roman" w:cs="Times New Roman"/>
           <w:sz w:val="28"/>
         </w:rPr>
-        <w:t xml:space="preserve">Добавив мини – </w:t>
-      </w:r>
-      <w:proofErr w:type="spellStart"/>
-      <w:r>
-        <w:rPr>
-          <w:rFonts w:ascii="Times New Roman" w:hAnsi="Times New Roman" w:cs="Times New Roman"/>
-          <w:sz w:val="28"/>
-        </w:rPr>
-        <w:t>квиз</w:t>
-      </w:r>
-      <w:proofErr w:type="spellEnd"/>
-      <w:r>
-        <w:rPr>
-          <w:rFonts w:ascii="Times New Roman" w:hAnsi="Times New Roman" w:cs="Times New Roman"/>
-          <w:sz w:val="28"/>
-        </w:rPr>
-        <w:t xml:space="preserve"> и немножечко стилей, попутно исправив скрипт, получил такую красоту.</w:t>
+        <w:t>Добавив мини – квиз и немножечко стилей, попутно исправив скрипт, получил такую красоту.</w:t>
       </w:r>
     </w:p>
     <w:p>

</xml_diff>